<commit_message>
QQch a changé, mais manifestement, je ne sais pas ce que c'et.
</commit_message>
<xml_diff>
--- a/Concevoir/04_LiaisonPivotPaliersLisses/Application_01_Tendeur/Word_2014/07_Cpt_04_LiaisonPivotPaliersLisses_Application_01_Tendeur.docx
+++ b/Concevoir/04_LiaisonPivotPaliersLisses/Application_01_Tendeur/Word_2014/07_Cpt_04_LiaisonPivotPaliersLisses_Application_01_Tendeur.docx
@@ -1,6 +1,6 @@
 
 <file path=word/document.xml><?xml version="1.0" encoding="utf-8"?>
-<w:document xmlns:ve="http://schemas.openxmlformats.org/markup-compatibility/2006" xmlns:o="urn:schemas-microsoft-com:office:office" xmlns:r="http://schemas.openxmlformats.org/officeDocument/2006/relationships" xmlns:m="http://schemas.openxmlformats.org/officeDocument/2006/math" xmlns:v="urn:schemas-microsoft-com:vml" xmlns:wp="http://schemas.openxmlformats.org/drawingml/2006/wordprocessingDrawing" xmlns:w10="urn:schemas-microsoft-com:office:word" xmlns:w="http://schemas.openxmlformats.org/wordprocessingml/2006/main" xmlns:wne="http://schemas.microsoft.com/office/word/2006/wordml">
+<w:document xmlns:wpc="http://schemas.microsoft.com/office/word/2010/wordprocessingCanvas" xmlns:mc="http://schemas.openxmlformats.org/markup-compatibility/2006" xmlns:o="urn:schemas-microsoft-com:office:office" xmlns:r="http://schemas.openxmlformats.org/officeDocument/2006/relationships" xmlns:m="http://schemas.openxmlformats.org/officeDocument/2006/math" xmlns:v="urn:schemas-microsoft-com:vml" xmlns:wp14="http://schemas.microsoft.com/office/word/2010/wordprocessingDrawing" xmlns:wp="http://schemas.openxmlformats.org/drawingml/2006/wordprocessingDrawing" xmlns:w10="urn:schemas-microsoft-com:office:word" xmlns:w="http://schemas.openxmlformats.org/wordprocessingml/2006/main" xmlns:w14="http://schemas.microsoft.com/office/word/2010/wordml" xmlns:wpg="http://schemas.microsoft.com/office/word/2010/wordprocessingGroup" xmlns:wpi="http://schemas.microsoft.com/office/word/2010/wordprocessingInk" xmlns:wne="http://schemas.microsoft.com/office/word/2006/wordml" xmlns:wps="http://schemas.microsoft.com/office/word/2010/wordprocessingShape" mc:Ignorable="w14 wp14">
   <w:body>
     <w:p>
       <w:pPr>
@@ -170,7 +170,7 @@
           <w:insideH w:val="none" w:sz="0" w:space="0" w:color="auto"/>
           <w:insideV w:val="none" w:sz="0" w:space="0" w:color="auto"/>
         </w:tblBorders>
-        <w:tblLook w:val="04A0"/>
+        <w:tblLook w:val="04A0" w:firstRow="1" w:lastRow="0" w:firstColumn="1" w:lastColumn="0" w:noHBand="0" w:noVBand="1"/>
       </w:tblPr>
       <w:tblGrid>
         <w:gridCol w:w="4168"/>
@@ -210,7 +210,7 @@
                           </pic:cNvPicPr>
                         </pic:nvPicPr>
                         <pic:blipFill>
-                          <a:blip r:embed="rId9">
+                          <a:blip r:embed="rId10">
                             <a:lum bright="-6000" contrast="24000"/>
                           </a:blip>
                           <a:srcRect/>
@@ -274,7 +274,7 @@
                           </pic:cNvPicPr>
                         </pic:nvPicPr>
                         <pic:blipFill>
-                          <a:blip r:embed="rId10"/>
+                          <a:blip r:embed="rId11"/>
                           <a:srcRect/>
                           <a:stretch>
                             <a:fillRect/>
@@ -336,7 +336,7 @@
                           </pic:cNvPicPr>
                         </pic:nvPicPr>
                         <pic:blipFill>
-                          <a:blip r:embed="rId11">
+                          <a:blip r:embed="rId12">
                             <a:lum bright="12000" contrast="42000"/>
                           </a:blip>
                           <a:srcRect/>
@@ -373,13 +373,7 @@
     <w:p/>
     <w:p>
       <w:r>
-        <w:t xml:space="preserve">Il comprend un bâti fixe 6 sur lequel est monté un support 1 supportant la </w:t>
-      </w:r>
-      <w:r>
-        <w:t xml:space="preserve">poulie 2. </w:t>
-      </w:r>
-      <w:r>
-        <w:t>Ce support peut être réglé par pivotement pour assurer la tension de la courroie.</w:t>
+        <w:t>Il comprend un bâti fixe 6 sur lequel est monté un support 1 supportant la poulie 2. Ce support peut être réglé par pivotement pour assurer la tension de la courroie.</w:t>
       </w:r>
     </w:p>
     <w:p/>
@@ -398,10 +392,7 @@
     </w:p>
     <w:p>
       <w:r>
-        <w:t xml:space="preserve"> Il faudra donc</w:t>
-      </w:r>
-      <w:r>
-        <w:t xml:space="preserve"> s’attacher aux points suivants :</w:t>
+        <w:t xml:space="preserve"> Il faudra donc s’attacher aux points suivants :</w:t>
       </w:r>
     </w:p>
     <w:p>
@@ -413,13 +404,7 @@
         </w:numPr>
       </w:pPr>
       <w:r>
-        <w:t>l</w:t>
-      </w:r>
-      <w:r>
-        <w:t>e support 1 est en liaison pivot avec un axe 7 lié à 6 par une liaison encastrement dé</w:t>
-      </w:r>
-      <w:r>
-        <w:t>montable ;</w:t>
+        <w:t>le support 1 est en liaison pivot avec un axe 7 lié à 6 par une liaison encastrement démontable ;</w:t>
       </w:r>
     </w:p>
     <w:p>
@@ -431,13 +416,7 @@
         </w:numPr>
       </w:pPr>
       <w:r>
-        <w:t>l</w:t>
-      </w:r>
-      <w:r>
-        <w:t>a position réglable du support 1 est fixée par un élément fileté 5 à concevoir. L’amplit</w:t>
-      </w:r>
-      <w:r>
-        <w:t>ude du réglage doit être de 45° ;</w:t>
+        <w:t>la position réglable du support 1 est fixée par un élément fileté 5 à concevoir. L’amplitude du réglage doit être de 45° ;</w:t>
       </w:r>
     </w:p>
     <w:p>
@@ -449,13 +428,7 @@
         </w:numPr>
       </w:pPr>
       <w:r>
-        <w:t>l</w:t>
-      </w:r>
-      <w:r>
-        <w:t>a poulie est munie d’une bague en bronze 4. Elle est</w:t>
-      </w:r>
-      <w:r>
-        <w:t xml:space="preserve"> en liaison pivot avec un axe 3 ;</w:t>
+        <w:t>la poulie est munie d’une bague en bronze 4. Elle est en liaison pivot avec un axe 3 ;</w:t>
       </w:r>
     </w:p>
     <w:p>
@@ -467,13 +440,7 @@
         </w:numPr>
       </w:pPr>
       <w:r>
-        <w:t>l</w:t>
-      </w:r>
-      <w:r>
-        <w:t>’axe 3 est lié à 1 par une liai</w:t>
-      </w:r>
-      <w:r>
-        <w:t>son encastrement démontable ;</w:t>
+        <w:t>l’axe 3 est lié à 1 par une liaison encastrement démontable ;</w:t>
       </w:r>
     </w:p>
     <w:p>
@@ -485,10 +452,7 @@
         </w:numPr>
       </w:pPr>
       <w:r>
-        <w:t>l</w:t>
-      </w:r>
-      <w:r>
-        <w:t>e support 1 vient de fonderie au sable.</w:t>
+        <w:t>le support 1 vient de fonderie au sable.</w:t>
       </w:r>
     </w:p>
     <w:p/>
@@ -520,13 +484,7 @@
         <w:rPr>
           <w:rFonts w:cs="Calibri"/>
         </w:rPr>
-        <w:t xml:space="preserve"> </w:t>
-      </w:r>
-      <w:r>
-        <w:rPr>
-          <w:rFonts w:cs="Calibri"/>
-        </w:rPr>
-        <w:t>Traduisez sous forme de schéma cinématique les propositions de construction.</w:t>
+        <w:t xml:space="preserve"> Traduisez sous forme de schéma cinématique les propositions de construction.</w:t>
       </w:r>
     </w:p>
     <w:p/>
@@ -541,16 +499,7 @@
         <w:t>Q2.</w:t>
       </w:r>
       <w:r>
-        <w:t xml:space="preserve"> </w:t>
-      </w:r>
-      <w:r>
-        <w:t>Complétez la coupe A</w:t>
-      </w:r>
-      <w:r>
-        <w:t xml:space="preserve"> – </w:t>
-      </w:r>
-      <w:r>
-        <w:t>A montrant l’ensemble monté.</w:t>
+        <w:t xml:space="preserve"> Complétez la coupe A – A montrant l’ensemble monté.</w:t>
       </w:r>
     </w:p>
     <w:p/>
@@ -569,13 +518,7 @@
         <w:rPr>
           <w:rFonts w:cs="Calibri"/>
         </w:rPr>
-        <w:t xml:space="preserve"> </w:t>
-      </w:r>
-      <w:r>
-        <w:rPr>
-          <w:rFonts w:cs="Calibri"/>
-        </w:rPr>
-        <w:t>Indiquez les ajustements e</w:t>
+        <w:t xml:space="preserve"> Indiquez les ajustements e</w:t>
       </w:r>
       <w:r>
         <w:t>n vous contentant de préciser s’ils sont « libres » ou « serrés ».</w:t>
@@ -584,15 +527,16 @@
     <w:p/>
     <w:p/>
     <w:p/>
-    <w:p>
-      <w:bookmarkStart w:id="2" w:name="_GoBack"/>
-      <w:bookmarkEnd w:id="2"/>
-    </w:p>
+    <w:p/>
     <w:p/>
     <w:p/>
     <w:sectPr>
-      <w:headerReference w:type="default" r:id="rId12"/>
-      <w:footerReference w:type="default" r:id="rId13"/>
+      <w:headerReference w:type="even" r:id="rId13"/>
+      <w:headerReference w:type="default" r:id="rId14"/>
+      <w:footerReference w:type="even" r:id="rId15"/>
+      <w:footerReference w:type="default" r:id="rId16"/>
+      <w:headerReference w:type="first" r:id="rId17"/>
+      <w:footerReference w:type="first" r:id="rId18"/>
       <w:pgSz w:w="11907" w:h="16840" w:code="9"/>
       <w:pgMar w:top="1134" w:right="567" w:bottom="1134" w:left="1134" w:header="567" w:footer="340" w:gutter="0"/>
       <w:cols w:space="720"/>
@@ -623,8 +567,8 @@
 </file>
 
 <file path=word/endnotes.xml><?xml version="1.0" encoding="utf-8"?>
-<w:endnotes xmlns:ve="http://schemas.openxmlformats.org/markup-compatibility/2006" xmlns:o="urn:schemas-microsoft-com:office:office" xmlns:r="http://schemas.openxmlformats.org/officeDocument/2006/relationships" xmlns:m="http://schemas.openxmlformats.org/officeDocument/2006/math" xmlns:v="urn:schemas-microsoft-com:vml" xmlns:wp="http://schemas.openxmlformats.org/drawingml/2006/wordprocessingDrawing" xmlns:w10="urn:schemas-microsoft-com:office:word" xmlns:w="http://schemas.openxmlformats.org/wordprocessingml/2006/main" xmlns:wne="http://schemas.microsoft.com/office/word/2006/wordml">
-  <w:endnote w:type="separator" w:id="0">
+<w:endnotes xmlns:wpc="http://schemas.microsoft.com/office/word/2010/wordprocessingCanvas" xmlns:mc="http://schemas.openxmlformats.org/markup-compatibility/2006" xmlns:o="urn:schemas-microsoft-com:office:office" xmlns:r="http://schemas.openxmlformats.org/officeDocument/2006/relationships" xmlns:m="http://schemas.openxmlformats.org/officeDocument/2006/math" xmlns:v="urn:schemas-microsoft-com:vml" xmlns:wp14="http://schemas.microsoft.com/office/word/2010/wordprocessingDrawing" xmlns:wp="http://schemas.openxmlformats.org/drawingml/2006/wordprocessingDrawing" xmlns:w10="urn:schemas-microsoft-com:office:word" xmlns:w="http://schemas.openxmlformats.org/wordprocessingml/2006/main" xmlns:w14="http://schemas.microsoft.com/office/word/2010/wordml" xmlns:wpg="http://schemas.microsoft.com/office/word/2010/wordprocessingGroup" xmlns:wpi="http://schemas.microsoft.com/office/word/2010/wordprocessingInk" xmlns:wne="http://schemas.microsoft.com/office/word/2006/wordml" xmlns:wps="http://schemas.microsoft.com/office/word/2010/wordprocessingShape" mc:Ignorable="w14 wp14">
+  <w:endnote w:type="separator" w:id="-1">
     <w:p>
       <w:pPr>
         <w:rPr>
@@ -639,7 +583,7 @@
       </w:r>
     </w:p>
   </w:endnote>
-  <w:endnote w:type="continuationSeparator" w:id="1">
+  <w:endnote w:type="continuationSeparator" w:id="0">
     <w:p>
       <w:pPr>
         <w:rPr>
@@ -658,7 +602,17 @@
 </file>
 
 <file path=word/footer1.xml><?xml version="1.0" encoding="utf-8"?>
-<w:ftr xmlns:ve="http://schemas.openxmlformats.org/markup-compatibility/2006" xmlns:o="urn:schemas-microsoft-com:office:office" xmlns:r="http://schemas.openxmlformats.org/officeDocument/2006/relationships" xmlns:m="http://schemas.openxmlformats.org/officeDocument/2006/math" xmlns:v="urn:schemas-microsoft-com:vml" xmlns:wp="http://schemas.openxmlformats.org/drawingml/2006/wordprocessingDrawing" xmlns:w10="urn:schemas-microsoft-com:office:word" xmlns:w="http://schemas.openxmlformats.org/wordprocessingml/2006/main" xmlns:wne="http://schemas.microsoft.com/office/word/2006/wordml">
+<w:ftr xmlns:wpc="http://schemas.microsoft.com/office/word/2010/wordprocessingCanvas" xmlns:mc="http://schemas.openxmlformats.org/markup-compatibility/2006" xmlns:o="urn:schemas-microsoft-com:office:office" xmlns:r="http://schemas.openxmlformats.org/officeDocument/2006/relationships" xmlns:m="http://schemas.openxmlformats.org/officeDocument/2006/math" xmlns:v="urn:schemas-microsoft-com:vml" xmlns:wp14="http://schemas.microsoft.com/office/word/2010/wordprocessingDrawing" xmlns:wp="http://schemas.openxmlformats.org/drawingml/2006/wordprocessingDrawing" xmlns:w10="urn:schemas-microsoft-com:office:word" xmlns:w="http://schemas.openxmlformats.org/wordprocessingml/2006/main" xmlns:w14="http://schemas.microsoft.com/office/word/2010/wordml" xmlns:wpg="http://schemas.microsoft.com/office/word/2010/wordprocessingGroup" xmlns:wpi="http://schemas.microsoft.com/office/word/2010/wordprocessingInk" xmlns:wne="http://schemas.microsoft.com/office/word/2006/wordml" xmlns:wps="http://schemas.microsoft.com/office/word/2010/wordprocessingShape" mc:Ignorable="w14 wp14">
+  <w:p>
+    <w:pPr>
+      <w:pStyle w:val="Pieddepage"/>
+    </w:pPr>
+  </w:p>
+</w:ftr>
+</file>
+
+<file path=word/footer2.xml><?xml version="1.0" encoding="utf-8"?>
+<w:ftr xmlns:wpc="http://schemas.microsoft.com/office/word/2010/wordprocessingCanvas" xmlns:mc="http://schemas.openxmlformats.org/markup-compatibility/2006" xmlns:o="urn:schemas-microsoft-com:office:office" xmlns:r="http://schemas.openxmlformats.org/officeDocument/2006/relationships" xmlns:m="http://schemas.openxmlformats.org/officeDocument/2006/math" xmlns:v="urn:schemas-microsoft-com:vml" xmlns:wp14="http://schemas.microsoft.com/office/word/2010/wordprocessingDrawing" xmlns:wp="http://schemas.openxmlformats.org/drawingml/2006/wordprocessingDrawing" xmlns:w10="urn:schemas-microsoft-com:office:word" xmlns:w="http://schemas.openxmlformats.org/wordprocessingml/2006/main" xmlns:w14="http://schemas.microsoft.com/office/word/2010/wordml" xmlns:wpg="http://schemas.microsoft.com/office/word/2010/wordprocessingGroup" xmlns:wpi="http://schemas.microsoft.com/office/word/2010/wordprocessingInk" xmlns:wne="http://schemas.microsoft.com/office/word/2006/wordml" xmlns:wps="http://schemas.microsoft.com/office/word/2010/wordprocessingShape" mc:Ignorable="w14 wp14">
   <w:p>
     <w:pPr>
       <w:pStyle w:val="Pieddepage"/>
@@ -666,25 +620,40 @@
         <w:top w:val="single" w:sz="4" w:space="1" w:color="auto"/>
       </w:pBdr>
     </w:pPr>
-    <w:fldSimple w:instr=" FILENAME  \* MERGEFORMAT ">
-      <w:r>
-        <w:rPr>
-          <w:rFonts w:eastAsiaTheme="minorHAnsi" w:cs="Calibri"/>
-          <w:noProof/>
-          <w:sz w:val="16"/>
-          <w:szCs w:val="16"/>
-        </w:rPr>
-        <w:t>07_Cpt</w:t>
-      </w:r>
-      <w:r>
-        <w:rPr>
-          <w:noProof/>
-          <w:sz w:val="16"/>
-          <w:szCs w:val="16"/>
-        </w:rPr>
-        <w:t>_04_LiaisonPivotPaliersLisses_Application_01_Tendeur.docx</w:t>
-      </w:r>
-    </w:fldSimple>
+    <w:r>
+      <w:fldChar w:fldCharType="begin"/>
+    </w:r>
+    <w:r>
+      <w:instrText xml:space="preserve"> FILENAME  \* MERGEFORMAT </w:instrText>
+    </w:r>
+    <w:r>
+      <w:fldChar w:fldCharType="separate"/>
+    </w:r>
+    <w:r>
+      <w:rPr>
+        <w:rFonts w:eastAsiaTheme="minorHAnsi" w:cs="Calibri"/>
+        <w:noProof/>
+        <w:sz w:val="16"/>
+        <w:szCs w:val="16"/>
+      </w:rPr>
+      <w:t>07_Cpt</w:t>
+    </w:r>
+    <w:r>
+      <w:rPr>
+        <w:noProof/>
+        <w:sz w:val="16"/>
+        <w:szCs w:val="16"/>
+      </w:rPr>
+      <w:t>_04_LiaisonPivotPaliersLisses_Application_01_Tendeur.docx</w:t>
+    </w:r>
+    <w:r>
+      <w:rPr>
+        <w:noProof/>
+        <w:sz w:val="16"/>
+        <w:szCs w:val="16"/>
+      </w:rPr>
+      <w:fldChar w:fldCharType="end"/>
+    </w:r>
   </w:p>
   <w:p>
     <w:pPr>
@@ -778,18 +747,35 @@
       </w:rPr>
       <w:t>/</w:t>
     </w:r>
-    <w:fldSimple w:instr=" NUMPAGES  \* MERGEFORMAT ">
-      <w:r>
-        <w:rPr>
-          <w:rFonts w:eastAsiaTheme="minorHAnsi" w:cs="Calibri"/>
-          <w:b/>
-          <w:noProof/>
-          <w:sz w:val="16"/>
-          <w:szCs w:val="16"/>
-        </w:rPr>
-        <w:t>1</w:t>
-      </w:r>
-    </w:fldSimple>
+    <w:r>
+      <w:fldChar w:fldCharType="begin"/>
+    </w:r>
+    <w:r>
+      <w:instrText xml:space="preserve"> NUMPAGES  \* MERGEFORMAT </w:instrText>
+    </w:r>
+    <w:r>
+      <w:fldChar w:fldCharType="separate"/>
+    </w:r>
+    <w:r>
+      <w:rPr>
+        <w:rFonts w:eastAsiaTheme="minorHAnsi" w:cs="Calibri"/>
+        <w:b/>
+        <w:noProof/>
+        <w:sz w:val="16"/>
+        <w:szCs w:val="16"/>
+      </w:rPr>
+      <w:t>1</w:t>
+    </w:r>
+    <w:r>
+      <w:rPr>
+        <w:rFonts w:eastAsiaTheme="minorHAnsi" w:cs="Calibri"/>
+        <w:b/>
+        <w:noProof/>
+        <w:sz w:val="16"/>
+        <w:szCs w:val="16"/>
+      </w:rPr>
+      <w:fldChar w:fldCharType="end"/>
+    </w:r>
   </w:p>
   <w:p>
     <w:pPr>
@@ -797,14 +783,24 @@
       <w:rPr>
         <w:rFonts w:asciiTheme="minorHAnsi" w:eastAsiaTheme="minorHAnsi" w:hAnsiTheme="minorHAnsi" w:cstheme="minorBidi"/>
       </w:rPr>
+    </w:pPr>
+  </w:p>
+</w:ftr>
+</file>
+
+<file path=word/footer3.xml><?xml version="1.0" encoding="utf-8"?>
+<w:ftr xmlns:wpc="http://schemas.microsoft.com/office/word/2010/wordprocessingCanvas" xmlns:mc="http://schemas.openxmlformats.org/markup-compatibility/2006" xmlns:o="urn:schemas-microsoft-com:office:office" xmlns:r="http://schemas.openxmlformats.org/officeDocument/2006/relationships" xmlns:m="http://schemas.openxmlformats.org/officeDocument/2006/math" xmlns:v="urn:schemas-microsoft-com:vml" xmlns:wp14="http://schemas.microsoft.com/office/word/2010/wordprocessingDrawing" xmlns:wp="http://schemas.openxmlformats.org/drawingml/2006/wordprocessingDrawing" xmlns:w10="urn:schemas-microsoft-com:office:word" xmlns:w="http://schemas.openxmlformats.org/wordprocessingml/2006/main" xmlns:w14="http://schemas.microsoft.com/office/word/2010/wordml" xmlns:wpg="http://schemas.microsoft.com/office/word/2010/wordprocessingGroup" xmlns:wpi="http://schemas.microsoft.com/office/word/2010/wordprocessingInk" xmlns:wne="http://schemas.microsoft.com/office/word/2006/wordml" xmlns:wps="http://schemas.microsoft.com/office/word/2010/wordprocessingShape" mc:Ignorable="w14 wp14">
+  <w:p>
+    <w:pPr>
+      <w:pStyle w:val="Pieddepage"/>
     </w:pPr>
   </w:p>
 </w:ftr>
 </file>
 
 <file path=word/footnotes.xml><?xml version="1.0" encoding="utf-8"?>
-<w:footnotes xmlns:ve="http://schemas.openxmlformats.org/markup-compatibility/2006" xmlns:o="urn:schemas-microsoft-com:office:office" xmlns:r="http://schemas.openxmlformats.org/officeDocument/2006/relationships" xmlns:m="http://schemas.openxmlformats.org/officeDocument/2006/math" xmlns:v="urn:schemas-microsoft-com:vml" xmlns:wp="http://schemas.openxmlformats.org/drawingml/2006/wordprocessingDrawing" xmlns:w10="urn:schemas-microsoft-com:office:word" xmlns:w="http://schemas.openxmlformats.org/wordprocessingml/2006/main" xmlns:wne="http://schemas.microsoft.com/office/word/2006/wordml">
-  <w:footnote w:type="separator" w:id="0">
+<w:footnotes xmlns:wpc="http://schemas.microsoft.com/office/word/2010/wordprocessingCanvas" xmlns:mc="http://schemas.openxmlformats.org/markup-compatibility/2006" xmlns:o="urn:schemas-microsoft-com:office:office" xmlns:r="http://schemas.openxmlformats.org/officeDocument/2006/relationships" xmlns:m="http://schemas.openxmlformats.org/officeDocument/2006/math" xmlns:v="urn:schemas-microsoft-com:vml" xmlns:wp14="http://schemas.microsoft.com/office/word/2010/wordprocessingDrawing" xmlns:wp="http://schemas.openxmlformats.org/drawingml/2006/wordprocessingDrawing" xmlns:w10="urn:schemas-microsoft-com:office:word" xmlns:w="http://schemas.openxmlformats.org/wordprocessingml/2006/main" xmlns:w14="http://schemas.microsoft.com/office/word/2010/wordml" xmlns:wpg="http://schemas.microsoft.com/office/word/2010/wordprocessingGroup" xmlns:wpi="http://schemas.microsoft.com/office/word/2010/wordprocessingInk" xmlns:wne="http://schemas.microsoft.com/office/word/2006/wordml" xmlns:wps="http://schemas.microsoft.com/office/word/2010/wordprocessingShape" mc:Ignorable="w14 wp14">
+  <w:footnote w:type="separator" w:id="-1">
     <w:p>
       <w:pPr>
         <w:rPr>
@@ -819,7 +815,7 @@
       </w:r>
     </w:p>
   </w:footnote>
-  <w:footnote w:type="continuationSeparator" w:id="1">
+  <w:footnote w:type="continuationSeparator" w:id="0">
     <w:p>
       <w:pPr>
         <w:rPr>
@@ -838,7 +834,17 @@
 </file>
 
 <file path=word/header1.xml><?xml version="1.0" encoding="utf-8"?>
-<w:hdr xmlns:ve="http://schemas.openxmlformats.org/markup-compatibility/2006" xmlns:o="urn:schemas-microsoft-com:office:office" xmlns:r="http://schemas.openxmlformats.org/officeDocument/2006/relationships" xmlns:m="http://schemas.openxmlformats.org/officeDocument/2006/math" xmlns:v="urn:schemas-microsoft-com:vml" xmlns:wp="http://schemas.openxmlformats.org/drawingml/2006/wordprocessingDrawing" xmlns:w10="urn:schemas-microsoft-com:office:word" xmlns:w="http://schemas.openxmlformats.org/wordprocessingml/2006/main" xmlns:wne="http://schemas.microsoft.com/office/word/2006/wordml">
+<w:hdr xmlns:wpc="http://schemas.microsoft.com/office/word/2010/wordprocessingCanvas" xmlns:mc="http://schemas.openxmlformats.org/markup-compatibility/2006" xmlns:o="urn:schemas-microsoft-com:office:office" xmlns:r="http://schemas.openxmlformats.org/officeDocument/2006/relationships" xmlns:m="http://schemas.openxmlformats.org/officeDocument/2006/math" xmlns:v="urn:schemas-microsoft-com:vml" xmlns:wp14="http://schemas.microsoft.com/office/word/2010/wordprocessingDrawing" xmlns:wp="http://schemas.openxmlformats.org/drawingml/2006/wordprocessingDrawing" xmlns:w10="urn:schemas-microsoft-com:office:word" xmlns:w="http://schemas.openxmlformats.org/wordprocessingml/2006/main" xmlns:w14="http://schemas.microsoft.com/office/word/2010/wordml" xmlns:wpg="http://schemas.microsoft.com/office/word/2010/wordprocessingGroup" xmlns:wpi="http://schemas.microsoft.com/office/word/2010/wordprocessingInk" xmlns:wne="http://schemas.microsoft.com/office/word/2006/wordml" xmlns:wps="http://schemas.microsoft.com/office/word/2010/wordprocessingShape" mc:Ignorable="w14 wp14">
+  <w:p>
+    <w:pPr>
+      <w:pStyle w:val="En-tte"/>
+    </w:pPr>
+  </w:p>
+</w:hdr>
+</file>
+
+<file path=word/header2.xml><?xml version="1.0" encoding="utf-8"?>
+<w:hdr xmlns:wpc="http://schemas.microsoft.com/office/word/2010/wordprocessingCanvas" xmlns:mc="http://schemas.openxmlformats.org/markup-compatibility/2006" xmlns:o="urn:schemas-microsoft-com:office:office" xmlns:r="http://schemas.openxmlformats.org/officeDocument/2006/relationships" xmlns:m="http://schemas.openxmlformats.org/officeDocument/2006/math" xmlns:v="urn:schemas-microsoft-com:vml" xmlns:wp14="http://schemas.microsoft.com/office/word/2010/wordprocessingDrawing" xmlns:wp="http://schemas.openxmlformats.org/drawingml/2006/wordprocessingDrawing" xmlns:w10="urn:schemas-microsoft-com:office:word" xmlns:w="http://schemas.openxmlformats.org/wordprocessingml/2006/main" xmlns:w14="http://schemas.microsoft.com/office/word/2010/wordml" xmlns:wpg="http://schemas.microsoft.com/office/word/2010/wordprocessingGroup" xmlns:wpi="http://schemas.microsoft.com/office/word/2010/wordprocessingInk" xmlns:wne="http://schemas.microsoft.com/office/word/2006/wordml" xmlns:wps="http://schemas.microsoft.com/office/word/2010/wordprocessingShape" mc:Ignorable="w14 wp14">
   <w:tbl>
     <w:tblPr>
       <w:tblStyle w:val="Grilledutableau"/>
@@ -850,7 +856,7 @@
         <w:insideH w:val="none" w:sz="0" w:space="0" w:color="auto"/>
         <w:insideV w:val="none" w:sz="0" w:space="0" w:color="auto"/>
       </w:tblBorders>
-      <w:tblLook w:val="04A0"/>
+      <w:tblLook w:val="04A0" w:firstRow="1" w:lastRow="0" w:firstColumn="1" w:lastColumn="0" w:noHBand="0" w:noVBand="1"/>
     </w:tblPr>
     <w:tblGrid>
       <w:gridCol w:w="4644"/>
@@ -1007,7 +1013,7 @@
               <w:sz w:val="16"/>
               <w:szCs w:val="16"/>
             </w:rPr>
-            <w:t>Conception</w:t>
+            <w:t xml:space="preserve">Chapitre 5 – Transmissions de </w:t>
           </w:r>
           <w:r>
             <w:rPr>
@@ -1015,32 +1021,10 @@
               <w:sz w:val="16"/>
               <w:szCs w:val="16"/>
             </w:rPr>
-            <w:t xml:space="preserve"> – 3</w:t>
+            <w:t>puissance</w:t>
           </w:r>
-          <w:r>
-            <w:rPr>
-              <w:rFonts w:ascii="French Script MT" w:eastAsiaTheme="minorHAnsi" w:hAnsi="French Script MT" w:cs="Calibri"/>
-              <w:sz w:val="16"/>
-              <w:szCs w:val="16"/>
-            </w:rPr>
-            <w:t xml:space="preserve"> – </w:t>
-          </w:r>
-          <w:r>
-            <w:rPr>
-              <w:rFonts w:ascii="French Script MT" w:eastAsiaTheme="minorHAnsi" w:hAnsi="French Script MT" w:cs="Calibri"/>
-              <w:sz w:val="16"/>
-              <w:szCs w:val="16"/>
-            </w:rPr>
-            <w:t>Liaison encastrement dém</w:t>
-          </w:r>
-          <w:r>
-            <w:rPr>
-              <w:rFonts w:ascii="French Script MT" w:eastAsiaTheme="minorHAnsi" w:hAnsi="French Script MT" w:cs="Calibri"/>
-              <w:sz w:val="16"/>
-              <w:szCs w:val="16"/>
-            </w:rPr>
-            <w:t>ontable</w:t>
-          </w:r>
+          <w:bookmarkStart w:id="2" w:name="_GoBack"/>
+          <w:bookmarkEnd w:id="2"/>
         </w:p>
       </w:tc>
       <w:tc>
@@ -1092,8 +1076,18 @@
 </w:hdr>
 </file>
 
+<file path=word/header3.xml><?xml version="1.0" encoding="utf-8"?>
+<w:hdr xmlns:wpc="http://schemas.microsoft.com/office/word/2010/wordprocessingCanvas" xmlns:mc="http://schemas.openxmlformats.org/markup-compatibility/2006" xmlns:o="urn:schemas-microsoft-com:office:office" xmlns:r="http://schemas.openxmlformats.org/officeDocument/2006/relationships" xmlns:m="http://schemas.openxmlformats.org/officeDocument/2006/math" xmlns:v="urn:schemas-microsoft-com:vml" xmlns:wp14="http://schemas.microsoft.com/office/word/2010/wordprocessingDrawing" xmlns:wp="http://schemas.openxmlformats.org/drawingml/2006/wordprocessingDrawing" xmlns:w10="urn:schemas-microsoft-com:office:word" xmlns:w="http://schemas.openxmlformats.org/wordprocessingml/2006/main" xmlns:w14="http://schemas.microsoft.com/office/word/2010/wordml" xmlns:wpg="http://schemas.microsoft.com/office/word/2010/wordprocessingGroup" xmlns:wpi="http://schemas.microsoft.com/office/word/2010/wordprocessingInk" xmlns:wne="http://schemas.microsoft.com/office/word/2006/wordml" xmlns:wps="http://schemas.microsoft.com/office/word/2010/wordprocessingShape" mc:Ignorable="w14 wp14">
+  <w:p>
+    <w:pPr>
+      <w:pStyle w:val="En-tte"/>
+    </w:pPr>
+  </w:p>
+</w:hdr>
+</file>
+
 <file path=word/numbering.xml><?xml version="1.0" encoding="utf-8"?>
-<w:numbering xmlns:ve="http://schemas.openxmlformats.org/markup-compatibility/2006" xmlns:o="urn:schemas-microsoft-com:office:office" xmlns:r="http://schemas.openxmlformats.org/officeDocument/2006/relationships" xmlns:m="http://schemas.openxmlformats.org/officeDocument/2006/math" xmlns:v="urn:schemas-microsoft-com:vml" xmlns:wp="http://schemas.openxmlformats.org/drawingml/2006/wordprocessingDrawing" xmlns:w10="urn:schemas-microsoft-com:office:word" xmlns:w="http://schemas.openxmlformats.org/wordprocessingml/2006/main" xmlns:wne="http://schemas.microsoft.com/office/word/2006/wordml">
+<w:numbering xmlns:wpc="http://schemas.microsoft.com/office/word/2010/wordprocessingCanvas" xmlns:mc="http://schemas.openxmlformats.org/markup-compatibility/2006" xmlns:o="urn:schemas-microsoft-com:office:office" xmlns:r="http://schemas.openxmlformats.org/officeDocument/2006/relationships" xmlns:m="http://schemas.openxmlformats.org/officeDocument/2006/math" xmlns:v="urn:schemas-microsoft-com:vml" xmlns:wp14="http://schemas.microsoft.com/office/word/2010/wordprocessingDrawing" xmlns:wp="http://schemas.openxmlformats.org/drawingml/2006/wordprocessingDrawing" xmlns:w10="urn:schemas-microsoft-com:office:word" xmlns:w="http://schemas.openxmlformats.org/wordprocessingml/2006/main" xmlns:w14="http://schemas.microsoft.com/office/word/2010/wordml" xmlns:wpg="http://schemas.microsoft.com/office/word/2010/wordprocessingGroup" xmlns:wpi="http://schemas.microsoft.com/office/word/2010/wordprocessingInk" xmlns:wne="http://schemas.microsoft.com/office/word/2006/wordml" xmlns:wps="http://schemas.microsoft.com/office/word/2010/wordprocessingShape" mc:Ignorable="w14 wp14">
   <w:abstractNum w:abstractNumId="0">
     <w:nsid w:val="0AFD2C22"/>
     <w:multiLevelType w:val="hybridMultilevel"/>
@@ -3582,7 +3576,7 @@
 </file>
 
 <file path=word/styles.xml><?xml version="1.0" encoding="utf-8"?>
-<w:styles xmlns:r="http://schemas.openxmlformats.org/officeDocument/2006/relationships" xmlns:w="http://schemas.openxmlformats.org/wordprocessingml/2006/main">
+<w:styles xmlns:mc="http://schemas.openxmlformats.org/markup-compatibility/2006" xmlns:r="http://schemas.openxmlformats.org/officeDocument/2006/relationships" xmlns:w="http://schemas.openxmlformats.org/wordprocessingml/2006/main" xmlns:w14="http://schemas.microsoft.com/office/word/2010/wordml" mc:Ignorable="w14">
   <w:docDefaults>
     <w:rPrDefault>
       <w:rPr>
@@ -3944,7 +3938,6 @@
     <w:uiPriority w:val="99"/>
     <w:semiHidden/>
     <w:unhideWhenUsed/>
-    <w:qFormat/>
     <w:tblPr>
       <w:tblInd w:w="0" w:type="dxa"/>
       <w:tblCellMar>
@@ -4146,7 +4139,6 @@
       <w:jc w:val="both"/>
     </w:pPr>
     <w:tblPr>
-      <w:tblInd w:w="0" w:type="dxa"/>
       <w:tblBorders>
         <w:top w:val="single" w:sz="4" w:space="0" w:color="auto"/>
         <w:left w:val="single" w:sz="4" w:space="0" w:color="auto"/>
@@ -4155,12 +4147,6 @@
         <w:insideH w:val="single" w:sz="4" w:space="0" w:color="auto"/>
         <w:insideV w:val="single" w:sz="4" w:space="0" w:color="auto"/>
       </w:tblBorders>
-      <w:tblCellMar>
-        <w:top w:w="0" w:type="dxa"/>
-        <w:left w:w="108" w:type="dxa"/>
-        <w:bottom w:w="0" w:type="dxa"/>
-        <w:right w:w="108" w:type="dxa"/>
-      </w:tblCellMar>
     </w:tblPr>
   </w:style>
   <w:style w:type="paragraph" w:customStyle="1" w:styleId="transparent12">
@@ -5236,7 +5222,7 @@
 </file>
 
 <file path=customXml/itemProps1.xml><?xml version="1.0" encoding="utf-8"?>
-<ds:datastoreItem xmlns:ds="http://schemas.openxmlformats.org/officeDocument/2006/customXml" ds:itemID="{3B6623C6-005A-4C3B-BC2E-F46252B49F44}">
+<ds:datastoreItem xmlns:ds="http://schemas.openxmlformats.org/officeDocument/2006/customXml" ds:itemID="{9A54705B-BBE0-4D59-86C5-BEF1D5A02118}">
   <ds:schemaRefs>
     <ds:schemaRef ds:uri="http://schemas.openxmlformats.org/officeDocument/2006/bibliography"/>
   </ds:schemaRefs>

</xml_diff>